<commit_message>
Created more docs samples, examples of code and improved documentation on some methods
</commit_message>
<xml_diff>
--- a/sample_docs/E003 - typos.docx
+++ b/sample_docs/E003 - typos.docx
@@ -2,6 +2,249 @@
 <file path=word/document.xml><?xml version="1.0" encoding="utf-8"?>
 <w:document xmlns:wpc="http://schemas.microsoft.com/office/word/2010/wordprocessingCanvas" xmlns:cx="http://schemas.microsoft.com/office/drawing/2014/chartex" xmlns:cx1="http://schemas.microsoft.com/office/drawing/2015/9/8/chartex" xmlns:cx2="http://schemas.microsoft.com/office/drawing/2015/10/21/chartex" xmlns:cx3="http://schemas.microsoft.com/office/drawing/2016/5/9/chartex" xmlns:cx4="http://schemas.microsoft.com/office/drawing/2016/5/10/chartex" xmlns:cx5="http://schemas.microsoft.com/office/drawing/2016/5/11/chartex" xmlns:cx6="http://schemas.microsoft.com/office/drawing/2016/5/12/chartex" xmlns:cx7="http://schemas.microsoft.com/office/drawing/2016/5/13/chartex" xmlns:cx8="http://schemas.microsoft.com/office/drawing/2016/5/14/chartex" xmlns:mc="http://schemas.openxmlformats.org/markup-compatibility/2006" xmlns:aink="http://schemas.microsoft.com/office/drawing/2016/ink" xmlns:am3d="http://schemas.microsoft.com/office/drawing/2017/model3d" xmlns:o="urn:schemas-microsoft-com:office:office" xmlns:r="http://schemas.openxmlformats.org/officeDocument/2006/relationships" xmlns:m="http://schemas.openxmlformats.org/officeDocument/2006/math" xmlns:v="urn:schemas-microsoft-com:vml" xmlns:wp14="http://schemas.microsoft.com/office/word/2010/wordprocessingDrawing" xmlns:wp="http://schemas.openxmlformats.org/drawingml/2006/wordprocessingDrawing" xmlns:w10="urn:schemas-microsoft-com:office:word" xmlns:w="http://schemas.openxmlformats.org/wordprocessingml/2006/main" xmlns:w14="http://schemas.microsoft.com/office/word/2010/wordml" xmlns:w15="http://schemas.microsoft.com/office/word/2012/wordml" xmlns:w16cex="http://schemas.microsoft.com/office/word/2018/wordml/cex" xmlns:w16cid="http://schemas.microsoft.com/office/word/2016/wordml/cid" xmlns:w16="http://schemas.microsoft.com/office/word/2018/wordml" xmlns:w16sdtdh="http://schemas.microsoft.com/office/word/2020/wordml/sdtdatahash" xmlns:w16se="http://schemas.microsoft.com/office/word/2015/wordml/symex" xmlns:wpg="http://schemas.microsoft.com/office/word/2010/wordprocessingGroup" xmlns:wpi="http://schemas.microsoft.com/office/word/2010/wordprocessingInk" xmlns:wne="http://schemas.microsoft.com/office/word/2006/wordml" xmlns:wps="http://schemas.microsoft.com/office/word/2010/wordprocessingShape" mc:Ignorable="w14 w15 w16se w16cid w16 w16cex w16sdtdh wp14">
   <w:body>
+    <w:tbl>
+      <w:tblPr>
+        <w:tblStyle w:val="TableGrid"/>
+        <w:tblW w:w="0" w:type="auto"/>
+        <w:tblLook w:val="04A0" w:firstRow="1" w:lastRow="0" w:firstColumn="1" w:lastColumn="0" w:noHBand="0" w:noVBand="1"/>
+      </w:tblPr>
+      <w:tblGrid>
+        <w:gridCol w:w="2096"/>
+        <w:gridCol w:w="2216"/>
+        <w:gridCol w:w="2142"/>
+        <w:gridCol w:w="2040"/>
+      </w:tblGrid>
+      <w:tr>
+        <w:tc>
+          <w:tcPr>
+            <w:tcW w:w="2096" w:type="dxa"/>
+          </w:tcPr>
+          <w:p>
+            <w:pPr>
+              <w:jc w:val="center"/>
+              <w:rPr>
+                <w:lang w:val="en-US"/>
+              </w:rPr>
+            </w:pPr>
+            <w:r>
+              <w:rPr>
+                <w:lang w:val="en-US"/>
+              </w:rPr>
+              <w:t>ID</w:t>
+            </w:r>
+          </w:p>
+        </w:tc>
+        <w:tc>
+          <w:tcPr>
+            <w:tcW w:w="2216" w:type="dxa"/>
+          </w:tcPr>
+          <w:p>
+            <w:pPr>
+              <w:rPr>
+                <w:lang w:val="en-US"/>
+              </w:rPr>
+            </w:pPr>
+            <w:r>
+              <w:rPr>
+                <w:lang w:val="en-US"/>
+              </w:rPr>
+              <w:t>City</w:t>
+            </w:r>
+          </w:p>
+        </w:tc>
+        <w:tc>
+          <w:tcPr>
+            <w:tcW w:w="2142" w:type="dxa"/>
+          </w:tcPr>
+          <w:p>
+            <w:pPr>
+              <w:rPr>
+                <w:lang w:val="en-US"/>
+              </w:rPr>
+            </w:pPr>
+            <w:r>
+              <w:rPr>
+                <w:lang w:val="en-US"/>
+              </w:rPr>
+              <w:t>Country</w:t>
+            </w:r>
+          </w:p>
+        </w:tc>
+        <w:tc>
+          <w:tcPr>
+            <w:tcW w:w="2040" w:type="dxa"/>
+          </w:tcPr>
+          <w:p>
+            <w:pPr>
+              <w:rPr>
+                <w:lang w:val="en-US"/>
+              </w:rPr>
+            </w:pPr>
+            <w:r>
+              <w:rPr>
+                <w:lang w:val="en-US"/>
+              </w:rPr>
+              <w:t>Continent</w:t>
+            </w:r>
+          </w:p>
+        </w:tc>
+      </w:tr>
+      <w:tr>
+        <w:tc>
+          <w:tcPr>
+            <w:tcW w:w="2096" w:type="dxa"/>
+          </w:tcPr>
+          <w:p>
+            <w:pPr>
+              <w:rPr>
+                <w:lang w:val="en-US"/>
+              </w:rPr>
+            </w:pPr>
+            <w:r>
+              <w:rPr>
+                <w:lang w:val="en-US"/>
+              </w:rPr>
+              <w:t>0</w:t>
+            </w:r>
+          </w:p>
+        </w:tc>
+        <w:tc>
+          <w:tcPr>
+            <w:tcW w:w="2216" w:type="dxa"/>
+          </w:tcPr>
+          <w:p>
+            <w:pPr>
+              <w:rPr>
+                <w:lang w:val="en-US"/>
+              </w:rPr>
+            </w:pPr>
+            <w:r>
+              <w:rPr>
+                <w:lang w:val="en-US"/>
+              </w:rPr>
+              <w:t>Curitiba</w:t>
+            </w:r>
+          </w:p>
+        </w:tc>
+        <w:tc>
+          <w:tcPr>
+            <w:tcW w:w="2142" w:type="dxa"/>
+          </w:tcPr>
+          <w:p>
+            <w:pPr>
+              <w:rPr>
+                <w:lang w:val="en-US"/>
+              </w:rPr>
+            </w:pPr>
+            <w:r>
+              <w:rPr>
+                <w:lang w:val="en-US"/>
+              </w:rPr>
+              <w:t>Brazil</w:t>
+            </w:r>
+          </w:p>
+        </w:tc>
+        <w:tc>
+          <w:tcPr>
+            <w:tcW w:w="2040" w:type="dxa"/>
+          </w:tcPr>
+          <w:p>
+            <w:pPr>
+              <w:rPr>
+                <w:lang w:val="en-US"/>
+              </w:rPr>
+            </w:pPr>
+            <w:r>
+              <w:rPr>
+                <w:lang w:val="en-US"/>
+              </w:rPr>
+              <w:t>America</w:t>
+            </w:r>
+          </w:p>
+        </w:tc>
+      </w:tr>
+      <w:tr>
+        <w:tc>
+          <w:tcPr>
+            <w:tcW w:w="2096" w:type="dxa"/>
+          </w:tcPr>
+          <w:p>
+            <w:pPr>
+              <w:rPr>
+                <w:lang w:val="en-US"/>
+              </w:rPr>
+            </w:pPr>
+            <w:r>
+              <w:rPr>
+                <w:lang w:val="en-US"/>
+              </w:rPr>
+              <w:t>1</w:t>
+            </w:r>
+          </w:p>
+        </w:tc>
+        <w:tc>
+          <w:tcPr>
+            <w:tcW w:w="2216" w:type="dxa"/>
+          </w:tcPr>
+          <w:p>
+            <w:pPr>
+              <w:rPr>
+                <w:lang w:val="en-US"/>
+              </w:rPr>
+            </w:pPr>
+            <w:r>
+              <w:rPr>
+                <w:lang w:val="en-US"/>
+              </w:rPr>
+              <w:t>New York</w:t>
+            </w:r>
+          </w:p>
+        </w:tc>
+        <w:tc>
+          <w:tcPr>
+            <w:tcW w:w="2142" w:type="dxa"/>
+          </w:tcPr>
+          <w:p>
+            <w:pPr>
+              <w:rPr>
+                <w:lang w:val="en-US"/>
+              </w:rPr>
+            </w:pPr>
+            <w:r>
+              <w:rPr>
+                <w:lang w:val="en-US"/>
+              </w:rPr>
+              <w:t>USA</w:t>
+            </w:r>
+          </w:p>
+        </w:tc>
+        <w:tc>
+          <w:tcPr>
+            <w:tcW w:w="2040" w:type="dxa"/>
+          </w:tcPr>
+          <w:p>
+            <w:pPr>
+              <w:rPr>
+                <w:lang w:val="en-US"/>
+              </w:rPr>
+            </w:pPr>
+            <w:r>
+              <w:rPr>
+                <w:lang w:val="en-US"/>
+              </w:rPr>
+              <w:t>America</w:t>
+            </w:r>
+          </w:p>
+        </w:tc>
+      </w:tr>
+    </w:tbl>
+    <w:p>
+      <w:pPr>
+        <w:rPr>
+          <w:lang w:val="en-US"/>
+        </w:rPr>
+      </w:pPr>
+    </w:p>
     <w:tbl>
       <w:tblPr>
         <w:tblStyle w:val="TableGrid"/>
@@ -48,19 +291,7 @@
               <w:rPr>
                 <w:lang w:val="en-US"/>
               </w:rPr>
-              <w:t>N</w:t>
-            </w:r>
-            <w:r>
-              <w:rPr>
-                <w:lang w:val="en-US"/>
-              </w:rPr>
-              <w:t>ei</w:t>
-            </w:r>
-            <w:r>
-              <w:rPr>
-                <w:lang w:val="en-US"/>
-              </w:rPr>
-              <w:t>me</w:t>
+              <w:t>Neime</w:t>
             </w:r>
             <w:proofErr w:type="spellEnd"/>
           </w:p>
@@ -79,7 +310,13 @@
               <w:rPr>
                 <w:lang w:val="en-US"/>
               </w:rPr>
-              <w:t>Age</w:t>
+              <w:t>Ag</w:t>
+            </w:r>
+            <w:r>
+              <w:rPr>
+                <w:lang w:val="en-US"/>
+              </w:rPr>
+              <w:t>i</w:t>
             </w:r>
           </w:p>
         </w:tc>
@@ -192,6 +429,62 @@
                 <w:lang w:val="en-US"/>
               </w:rPr>
               <w:t>32</w:t>
+            </w:r>
+          </w:p>
+        </w:tc>
+      </w:tr>
+      <w:tr>
+        <w:tc>
+          <w:tcPr>
+            <w:tcW w:w="2831" w:type="dxa"/>
+          </w:tcPr>
+          <w:p>
+            <w:pPr>
+              <w:rPr>
+                <w:lang w:val="en-US"/>
+              </w:rPr>
+            </w:pPr>
+            <w:r>
+              <w:rPr>
+                <w:lang w:val="en-US"/>
+              </w:rPr>
+              <w:t>2</w:t>
+            </w:r>
+          </w:p>
+        </w:tc>
+        <w:tc>
+          <w:tcPr>
+            <w:tcW w:w="2831" w:type="dxa"/>
+          </w:tcPr>
+          <w:p>
+            <w:pPr>
+              <w:rPr>
+                <w:lang w:val="en-US"/>
+              </w:rPr>
+            </w:pPr>
+            <w:r>
+              <w:rPr>
+                <w:lang w:val="en-US"/>
+              </w:rPr>
+              <w:t>Bob</w:t>
+            </w:r>
+          </w:p>
+        </w:tc>
+        <w:tc>
+          <w:tcPr>
+            <w:tcW w:w="2832" w:type="dxa"/>
+          </w:tcPr>
+          <w:p>
+            <w:pPr>
+              <w:rPr>
+                <w:lang w:val="en-US"/>
+              </w:rPr>
+            </w:pPr>
+            <w:r>
+              <w:rPr>
+                <w:lang w:val="en-US"/>
+              </w:rPr>
+              <w:t>56</w:t>
             </w:r>
           </w:p>
         </w:tc>
@@ -612,6 +905,7 @@
   <w:style w:type="paragraph" w:default="1" w:styleId="Normal">
     <w:name w:val="Normal"/>
     <w:qFormat/>
+    <w:rsid w:val="005A4D59"/>
   </w:style>
   <w:style w:type="character" w:default="1" w:styleId="DefaultParagraphFont">
     <w:name w:val="Default Paragraph Font"/>

</xml_diff>